<commit_message>
Actualizado los campos y tablas según diagrama ER.
</commit_message>
<xml_diff>
--- a/doc/Analisis Requerimientos BBDD.docx
+++ b/doc/Analisis Requerimientos BBDD.docx
@@ -3,12 +3,22 @@
 <w:document xmlns:wpc="http://schemas.microsoft.com/office/word/2010/wordprocessingCanvas" xmlns:cx="http://schemas.microsoft.com/office/drawing/2014/chartex" xmlns:cx1="http://schemas.microsoft.com/office/drawing/2015/9/8/chartex" xmlns:mc="http://schemas.openxmlformats.org/markup-compatibility/2006" xmlns:o="urn:schemas-microsoft-com:office:office" xmlns:r="http://schemas.openxmlformats.org/officeDocument/2006/relationships" xmlns:m="http://schemas.openxmlformats.org/officeDocument/2006/math" xmlns:v="urn:schemas-microsoft-com:vml" xmlns:wp14="http://schemas.microsoft.com/office/word/2010/wordprocessingDrawing" xmlns:wp="http://schemas.openxmlformats.org/drawingml/2006/wordprocessingDrawing" xmlns:w10="urn:schemas-microsoft-com:office:word" xmlns:w="http://schemas.openxmlformats.org/wordprocessingml/2006/main" xmlns:w14="http://schemas.microsoft.com/office/word/2010/wordml" xmlns:w15="http://schemas.microsoft.com/office/word/2012/wordml" xmlns:w16se="http://schemas.microsoft.com/office/word/2015/wordml/symex" xmlns:wpg="http://schemas.microsoft.com/office/word/2010/wordprocessingGroup" xmlns:wpi="http://schemas.microsoft.com/office/word/2010/wordprocessingInk" xmlns:wne="http://schemas.microsoft.com/office/word/2006/wordml" xmlns:wps="http://schemas.microsoft.com/office/word/2010/wordprocessingShape" mc:Ignorable="w14 w15 w16se wp14">
   <w:body>
     <w:p>
-      <w:proofErr w:type="spellStart"/>
-      <w:r>
-        <w:t>Analisis</w:t>
-      </w:r>
-      <w:proofErr w:type="spellEnd"/>
-      <w:r>
+      <w:pPr>
+        <w:jc w:val="center"/>
+        <w:rPr>
+          <w:b/>
+        </w:rPr>
+      </w:pPr>
+      <w:r>
+        <w:rPr>
+          <w:b/>
+        </w:rPr>
+        <w:t>Análisis</w:t>
+      </w:r>
+      <w:r>
+        <w:rPr>
+          <w:b/>
+        </w:rPr>
         <w:t xml:space="preserve"> de Requerimientos BBDD.</w:t>
       </w:r>
       <w:bookmarkStart w:id="0" w:name="_GoBack"/>
@@ -36,21 +46,208 @@
       <w:pPr>
         <w:pStyle w:val="Prrafodelista"/>
         <w:numPr>
-          <w:ilvl w:val="1"/>
-          <w:numId w:val="1"/>
-        </w:numPr>
-      </w:pPr>
-      <w:r>
-        <w:t xml:space="preserve">Cliente: información personal, nombre, apellidos, correo electrónico, numero teléfono, </w:t>
-      </w:r>
+          <w:ilvl w:val="2"/>
+          <w:numId w:val="1"/>
+        </w:numPr>
+      </w:pPr>
       <w:proofErr w:type="spellStart"/>
       <w:r>
-        <w:t>username</w:t>
+        <w:t>Id_usuario</w:t>
       </w:r>
       <w:proofErr w:type="spellEnd"/>
       <w:r>
-        <w:t>, y contraseña, foto perfil.</w:t>
-      </w:r>
+        <w:t xml:space="preserve"> (clave)</w:t>
+      </w:r>
+    </w:p>
+    <w:p>
+      <w:pPr>
+        <w:pStyle w:val="Prrafodelista"/>
+        <w:numPr>
+          <w:ilvl w:val="2"/>
+          <w:numId w:val="1"/>
+        </w:numPr>
+      </w:pPr>
+      <w:r>
+        <w:t>Nombre</w:t>
+      </w:r>
+    </w:p>
+    <w:p>
+      <w:pPr>
+        <w:pStyle w:val="Prrafodelista"/>
+        <w:numPr>
+          <w:ilvl w:val="2"/>
+          <w:numId w:val="1"/>
+        </w:numPr>
+      </w:pPr>
+      <w:r>
+        <w:t>Apellido</w:t>
+      </w:r>
+    </w:p>
+    <w:p>
+      <w:pPr>
+        <w:pStyle w:val="Prrafodelista"/>
+        <w:numPr>
+          <w:ilvl w:val="2"/>
+          <w:numId w:val="1"/>
+        </w:numPr>
+      </w:pPr>
+      <w:r>
+        <w:t>Nombre Usuario</w:t>
+      </w:r>
+    </w:p>
+    <w:p>
+      <w:pPr>
+        <w:pStyle w:val="Prrafodelista"/>
+        <w:numPr>
+          <w:ilvl w:val="2"/>
+          <w:numId w:val="1"/>
+        </w:numPr>
+      </w:pPr>
+      <w:r>
+        <w:t>Contraseña</w:t>
+      </w:r>
+    </w:p>
+    <w:p>
+      <w:pPr>
+        <w:pStyle w:val="Prrafodelista"/>
+        <w:numPr>
+          <w:ilvl w:val="2"/>
+          <w:numId w:val="1"/>
+        </w:numPr>
+      </w:pPr>
+      <w:r>
+        <w:t>Foto Perfil</w:t>
+      </w:r>
+    </w:p>
+    <w:p>
+      <w:pPr>
+        <w:pStyle w:val="Prrafodelista"/>
+        <w:numPr>
+          <w:ilvl w:val="2"/>
+          <w:numId w:val="1"/>
+        </w:numPr>
+      </w:pPr>
+      <w:r>
+        <w:t>Teléfono</w:t>
+      </w:r>
+    </w:p>
+    <w:p>
+      <w:pPr>
+        <w:pStyle w:val="Prrafodelista"/>
+        <w:numPr>
+          <w:ilvl w:val="2"/>
+          <w:numId w:val="1"/>
+        </w:numPr>
+      </w:pPr>
+      <w:r>
+        <w:t>Email</w:t>
+      </w:r>
+    </w:p>
+    <w:p>
+      <w:pPr>
+        <w:pStyle w:val="Prrafodelista"/>
+        <w:numPr>
+          <w:ilvl w:val="2"/>
+          <w:numId w:val="1"/>
+        </w:numPr>
+      </w:pPr>
+      <w:r>
+        <w:t>Tipo</w:t>
+      </w:r>
+    </w:p>
+    <w:p>
+      <w:pPr>
+        <w:pStyle w:val="Prrafodelista"/>
+        <w:numPr>
+          <w:ilvl w:val="1"/>
+          <w:numId w:val="1"/>
+        </w:numPr>
+      </w:pPr>
+      <w:r>
+        <w:t xml:space="preserve">Cliente: </w:t>
+      </w:r>
+    </w:p>
+    <w:p>
+      <w:pPr>
+        <w:pStyle w:val="Prrafodelista"/>
+        <w:numPr>
+          <w:ilvl w:val="2"/>
+          <w:numId w:val="1"/>
+        </w:numPr>
+      </w:pPr>
+      <w:r>
+        <w:t>Dirección</w:t>
+      </w:r>
+    </w:p>
+    <w:p>
+      <w:pPr>
+        <w:pStyle w:val="Prrafodelista"/>
+        <w:numPr>
+          <w:ilvl w:val="3"/>
+          <w:numId w:val="1"/>
+        </w:numPr>
+      </w:pPr>
+      <w:r>
+        <w:t>Código postal</w:t>
+      </w:r>
+    </w:p>
+    <w:p>
+      <w:pPr>
+        <w:pStyle w:val="Prrafodelista"/>
+        <w:numPr>
+          <w:ilvl w:val="3"/>
+          <w:numId w:val="1"/>
+        </w:numPr>
+      </w:pPr>
+      <w:r>
+        <w:t>Dirección</w:t>
+      </w:r>
+    </w:p>
+    <w:p>
+      <w:pPr>
+        <w:pStyle w:val="Prrafodelista"/>
+        <w:numPr>
+          <w:ilvl w:val="2"/>
+          <w:numId w:val="1"/>
+        </w:numPr>
+      </w:pPr>
+      <w:r>
+        <w:t xml:space="preserve"> </w:t>
+      </w:r>
+      <w:proofErr w:type="spellStart"/>
+      <w:r>
+        <w:t>Listas_personales</w:t>
+      </w:r>
+      <w:proofErr w:type="spellEnd"/>
+    </w:p>
+    <w:p>
+      <w:pPr>
+        <w:pStyle w:val="Prrafodelista"/>
+        <w:numPr>
+          <w:ilvl w:val="3"/>
+          <w:numId w:val="1"/>
+        </w:numPr>
+      </w:pPr>
+      <w:r>
+        <w:t>Lista favoritos</w:t>
+      </w:r>
+    </w:p>
+    <w:p>
+      <w:pPr>
+        <w:pStyle w:val="Prrafodelista"/>
+        <w:numPr>
+          <w:ilvl w:val="3"/>
+          <w:numId w:val="1"/>
+        </w:numPr>
+      </w:pPr>
+      <w:r>
+        <w:t xml:space="preserve">Lista </w:t>
+      </w:r>
+      <w:proofErr w:type="spellStart"/>
+      <w:r>
+        <w:t>por_visitar</w:t>
+      </w:r>
+      <w:proofErr w:type="spellEnd"/>
     </w:p>
     <w:p>
       <w:pPr>
@@ -67,18 +264,73 @@
         <w:t>rio</w:t>
       </w:r>
       <w:r>
-        <w:t xml:space="preserve">: nombre, </w:t>
-      </w:r>
+        <w:t xml:space="preserve">: </w:t>
+      </w:r>
+    </w:p>
+    <w:p>
+      <w:pPr>
+        <w:pStyle w:val="Prrafodelista"/>
+        <w:numPr>
+          <w:ilvl w:val="2"/>
+          <w:numId w:val="1"/>
+        </w:numPr>
+      </w:pPr>
       <w:proofErr w:type="spellStart"/>
       <w:r>
-        <w:t>cif</w:t>
+        <w:t>Cif_empresa</w:t>
       </w:r>
       <w:proofErr w:type="spellEnd"/>
-      <w:r>
-        <w:t>, correo electrónico, contraseña, teléfono</w:t>
-      </w:r>
-      <w:r>
-        <w:t>.</w:t>
+    </w:p>
+    <w:p>
+      <w:pPr>
+        <w:pStyle w:val="Prrafodelista"/>
+        <w:numPr>
+          <w:ilvl w:val="2"/>
+          <w:numId w:val="1"/>
+        </w:numPr>
+      </w:pPr>
+      <w:proofErr w:type="spellStart"/>
+      <w:r>
+        <w:t>Dni_empresario</w:t>
+      </w:r>
+      <w:proofErr w:type="spellEnd"/>
+    </w:p>
+    <w:p>
+      <w:pPr>
+        <w:pStyle w:val="Prrafodelista"/>
+        <w:numPr>
+          <w:ilvl w:val="2"/>
+          <w:numId w:val="1"/>
+        </w:numPr>
+      </w:pPr>
+      <w:proofErr w:type="spellStart"/>
+      <w:r>
+        <w:t>dirección_empresario</w:t>
+      </w:r>
+      <w:proofErr w:type="spellEnd"/>
+    </w:p>
+    <w:p>
+      <w:pPr>
+        <w:pStyle w:val="Prrafodelista"/>
+        <w:numPr>
+          <w:ilvl w:val="3"/>
+          <w:numId w:val="1"/>
+        </w:numPr>
+      </w:pPr>
+      <w:r>
+        <w:t>código postal</w:t>
+      </w:r>
+    </w:p>
+    <w:p>
+      <w:pPr>
+        <w:pStyle w:val="Prrafodelista"/>
+        <w:numPr>
+          <w:ilvl w:val="3"/>
+          <w:numId w:val="1"/>
+        </w:numPr>
+      </w:pPr>
+      <w:r>
+        <w:t>dirección</w:t>
       </w:r>
     </w:p>
     <w:p>
@@ -97,17 +349,208 @@
       <w:pPr>
         <w:pStyle w:val="Prrafodelista"/>
         <w:numPr>
+          <w:ilvl w:val="2"/>
+          <w:numId w:val="1"/>
+        </w:numPr>
+      </w:pPr>
+      <w:proofErr w:type="spellStart"/>
+      <w:r>
+        <w:t>Clave_administrador</w:t>
+      </w:r>
+      <w:proofErr w:type="spellEnd"/>
+    </w:p>
+    <w:p>
+      <w:pPr>
+        <w:pStyle w:val="Prrafodelista"/>
+        <w:numPr>
           <w:ilvl w:val="0"/>
           <w:numId w:val="1"/>
         </w:numPr>
       </w:pPr>
+      <w:r>
+        <w:t>Página</w:t>
+      </w:r>
+      <w:r>
+        <w:t xml:space="preserve"> Empresa</w:t>
+      </w:r>
+      <w:r>
+        <w:t>:</w:t>
+      </w:r>
+    </w:p>
+    <w:p>
+      <w:pPr>
+        <w:pStyle w:val="Prrafodelista"/>
+        <w:numPr>
+          <w:ilvl w:val="1"/>
+          <w:numId w:val="1"/>
+        </w:numPr>
+      </w:pPr>
       <w:proofErr w:type="spellStart"/>
       <w:r>
-        <w:t>Pagina</w:t>
+        <w:t>Id</w:t>
+      </w:r>
+      <w:r>
+        <w:t>_empresa</w:t>
       </w:r>
       <w:proofErr w:type="spellEnd"/>
       <w:r>
-        <w:t xml:space="preserve"> Empresa</w:t>
+        <w:t xml:space="preserve"> (clave)</w:t>
+      </w:r>
+    </w:p>
+    <w:p>
+      <w:pPr>
+        <w:pStyle w:val="Prrafodelista"/>
+        <w:numPr>
+          <w:ilvl w:val="1"/>
+          <w:numId w:val="1"/>
+        </w:numPr>
+      </w:pPr>
+      <w:r>
+        <w:t>Nombre</w:t>
+      </w:r>
+    </w:p>
+    <w:p>
+      <w:pPr>
+        <w:pStyle w:val="Prrafodelista"/>
+        <w:numPr>
+          <w:ilvl w:val="1"/>
+          <w:numId w:val="1"/>
+        </w:numPr>
+      </w:pPr>
+      <w:r>
+        <w:t>Categoría</w:t>
+      </w:r>
+    </w:p>
+    <w:p>
+      <w:pPr>
+        <w:pStyle w:val="Prrafodelista"/>
+        <w:numPr>
+          <w:ilvl w:val="1"/>
+          <w:numId w:val="1"/>
+        </w:numPr>
+      </w:pPr>
+      <w:proofErr w:type="spellStart"/>
+      <w:r>
+        <w:t>Foto_Perfil</w:t>
+      </w:r>
+      <w:proofErr w:type="spellEnd"/>
+    </w:p>
+    <w:p>
+      <w:pPr>
+        <w:pStyle w:val="Prrafodelista"/>
+        <w:numPr>
+          <w:ilvl w:val="1"/>
+          <w:numId w:val="1"/>
+        </w:numPr>
+      </w:pPr>
+      <w:r>
+        <w:t>Información de contacto.</w:t>
+      </w:r>
+    </w:p>
+    <w:p>
+      <w:pPr>
+        <w:pStyle w:val="Prrafodelista"/>
+        <w:numPr>
+          <w:ilvl w:val="2"/>
+          <w:numId w:val="1"/>
+        </w:numPr>
+      </w:pPr>
+      <w:r>
+        <w:t>Email</w:t>
+      </w:r>
+    </w:p>
+    <w:p>
+      <w:pPr>
+        <w:pStyle w:val="Prrafodelista"/>
+        <w:numPr>
+          <w:ilvl w:val="2"/>
+          <w:numId w:val="1"/>
+        </w:numPr>
+      </w:pPr>
+      <w:r>
+        <w:t>Teléfono</w:t>
+      </w:r>
+    </w:p>
+    <w:p>
+      <w:pPr>
+        <w:pStyle w:val="Prrafodelista"/>
+        <w:numPr>
+          <w:ilvl w:val="1"/>
+          <w:numId w:val="1"/>
+        </w:numPr>
+      </w:pPr>
+      <w:proofErr w:type="spellStart"/>
+      <w:r>
+        <w:t>Puntuación_media</w:t>
+      </w:r>
+      <w:proofErr w:type="spellEnd"/>
+      <w:r>
+        <w:t xml:space="preserve"> (derivado)</w:t>
+      </w:r>
+    </w:p>
+    <w:p>
+      <w:pPr>
+        <w:pStyle w:val="Prrafodelista"/>
+        <w:numPr>
+          <w:ilvl w:val="1"/>
+          <w:numId w:val="1"/>
+        </w:numPr>
+      </w:pPr>
+      <w:r>
+        <w:t>Imágenes</w:t>
+      </w:r>
+    </w:p>
+    <w:p>
+      <w:pPr>
+        <w:pStyle w:val="Prrafodelista"/>
+        <w:numPr>
+          <w:ilvl w:val="1"/>
+          <w:numId w:val="1"/>
+        </w:numPr>
+      </w:pPr>
+      <w:r>
+        <w:t>Descripción</w:t>
+      </w:r>
+    </w:p>
+    <w:p>
+      <w:pPr>
+        <w:pStyle w:val="Prrafodelista"/>
+        <w:numPr>
+          <w:ilvl w:val="1"/>
+          <w:numId w:val="1"/>
+        </w:numPr>
+      </w:pPr>
+      <w:r>
+        <w:t>Dirección (compuesto)</w:t>
+      </w:r>
+    </w:p>
+    <w:p>
+      <w:pPr>
+        <w:pStyle w:val="Prrafodelista"/>
+        <w:numPr>
+          <w:ilvl w:val="2"/>
+          <w:numId w:val="1"/>
+        </w:numPr>
+      </w:pPr>
+      <w:proofErr w:type="spellStart"/>
+      <w:r>
+        <w:t>Codigo</w:t>
+      </w:r>
+      <w:proofErr w:type="spellEnd"/>
+      <w:r>
+        <w:t xml:space="preserve"> postal</w:t>
+      </w:r>
+    </w:p>
+    <w:p>
+      <w:pPr>
+        <w:pStyle w:val="Prrafodelista"/>
+        <w:numPr>
+          <w:ilvl w:val="2"/>
+          <w:numId w:val="1"/>
+        </w:numPr>
+      </w:pPr>
+      <w:r>
+        <w:t>Dirección</w:t>
       </w:r>
     </w:p>
     <w:p>
@@ -126,6 +569,82 @@
       <w:pPr>
         <w:pStyle w:val="Prrafodelista"/>
         <w:numPr>
+          <w:ilvl w:val="1"/>
+          <w:numId w:val="1"/>
+        </w:numPr>
+      </w:pPr>
+      <w:proofErr w:type="spellStart"/>
+      <w:r>
+        <w:t>Id_comentario</w:t>
+      </w:r>
+      <w:proofErr w:type="spellEnd"/>
+      <w:r>
+        <w:t xml:space="preserve"> (clave)</w:t>
+      </w:r>
+    </w:p>
+    <w:p>
+      <w:pPr>
+        <w:pStyle w:val="Prrafodelista"/>
+        <w:numPr>
+          <w:ilvl w:val="1"/>
+          <w:numId w:val="1"/>
+        </w:numPr>
+      </w:pPr>
+      <w:proofErr w:type="spellStart"/>
+      <w:r>
+        <w:t>Id_</w:t>
+      </w:r>
+      <w:r>
+        <w:t>usuario</w:t>
+      </w:r>
+      <w:proofErr w:type="spellEnd"/>
+      <w:r>
+        <w:t xml:space="preserve">  </w:t>
+      </w:r>
+    </w:p>
+    <w:p>
+      <w:pPr>
+        <w:pStyle w:val="Prrafodelista"/>
+        <w:numPr>
+          <w:ilvl w:val="1"/>
+          <w:numId w:val="1"/>
+        </w:numPr>
+      </w:pPr>
+      <w:proofErr w:type="spellStart"/>
+      <w:r>
+        <w:t>Id_empresa</w:t>
+      </w:r>
+      <w:proofErr w:type="spellEnd"/>
+    </w:p>
+    <w:p>
+      <w:pPr>
+        <w:pStyle w:val="Prrafodelista"/>
+        <w:numPr>
+          <w:ilvl w:val="1"/>
+          <w:numId w:val="1"/>
+        </w:numPr>
+      </w:pPr>
+      <w:r>
+        <w:lastRenderedPageBreak/>
+        <w:t>Texto</w:t>
+      </w:r>
+    </w:p>
+    <w:p>
+      <w:pPr>
+        <w:pStyle w:val="Prrafodelista"/>
+        <w:numPr>
+          <w:ilvl w:val="1"/>
+          <w:numId w:val="1"/>
+        </w:numPr>
+      </w:pPr>
+      <w:r>
+        <w:t>Puntuación</w:t>
+      </w:r>
+    </w:p>
+    <w:p>
+      <w:pPr>
+        <w:pStyle w:val="Prrafodelista"/>
+        <w:numPr>
           <w:ilvl w:val="0"/>
           <w:numId w:val="1"/>
         </w:numPr>
@@ -134,7 +653,7 @@
         <w:t>Log/</w:t>
       </w:r>
       <w:r>
-        <w:t>Historial</w:t>
+        <w:t>Acciones</w:t>
       </w:r>
       <w:r>
         <w:t>: id, nombre, estado, imágenes, links, texto, comentarios.</w:t>
@@ -146,6 +665,54 @@
     <w:p>
       <w:pPr>
         <w:pStyle w:val="Prrafodelista"/>
+        <w:numPr>
+          <w:ilvl w:val="1"/>
+          <w:numId w:val="1"/>
+        </w:numPr>
+      </w:pPr>
+      <w:r>
+        <w:t>Código (clave)</w:t>
+      </w:r>
+    </w:p>
+    <w:p>
+      <w:pPr>
+        <w:pStyle w:val="Prrafodelista"/>
+        <w:numPr>
+          <w:ilvl w:val="1"/>
+          <w:numId w:val="1"/>
+        </w:numPr>
+      </w:pPr>
+      <w:r>
+        <w:t>Fecha</w:t>
+      </w:r>
+    </w:p>
+    <w:p>
+      <w:pPr>
+        <w:pStyle w:val="Prrafodelista"/>
+        <w:numPr>
+          <w:ilvl w:val="1"/>
+          <w:numId w:val="1"/>
+        </w:numPr>
+      </w:pPr>
+      <w:r>
+        <w:t>Id usuario</w:t>
+      </w:r>
+    </w:p>
+    <w:p>
+      <w:pPr>
+        <w:pStyle w:val="Prrafodelista"/>
+        <w:numPr>
+          <w:ilvl w:val="1"/>
+          <w:numId w:val="1"/>
+        </w:numPr>
+      </w:pPr>
+      <w:r>
+        <w:t>Acción</w:t>
+      </w:r>
+    </w:p>
+    <w:p>
+      <w:pPr>
+        <w:pStyle w:val="Prrafodelista"/>
       </w:pPr>
     </w:p>
     <w:p>
@@ -153,7 +720,19 @@
         <w:t xml:space="preserve">Relaciones: </w:t>
       </w:r>
     </w:p>
-    <w:p/>
+    <w:p>
+      <w:r>
+        <w:t xml:space="preserve">Hay tres tipos de usuarios: </w:t>
+      </w:r>
+      <w:proofErr w:type="spellStart"/>
+      <w:r>
+        <w:t>admin</w:t>
+      </w:r>
+      <w:proofErr w:type="spellEnd"/>
+      <w:r>
+        <w:t>, cliente y empresario. Cada usuario tiene que pertenecer si o si a una de las tres subclases, y solo puede</w:t>
+      </w:r>
+    </w:p>
     <w:p/>
     <w:p>
       <w:r>
@@ -175,6 +754,232 @@
 <file path=word/numbering.xml><?xml version="1.0" encoding="utf-8"?>
 <w:numbering xmlns:wpc="http://schemas.microsoft.com/office/word/2010/wordprocessingCanvas" xmlns:cx="http://schemas.microsoft.com/office/drawing/2014/chartex" xmlns:cx1="http://schemas.microsoft.com/office/drawing/2015/9/8/chartex" xmlns:mc="http://schemas.openxmlformats.org/markup-compatibility/2006" xmlns:o="urn:schemas-microsoft-com:office:office" xmlns:r="http://schemas.openxmlformats.org/officeDocument/2006/relationships" xmlns:m="http://schemas.openxmlformats.org/officeDocument/2006/math" xmlns:v="urn:schemas-microsoft-com:vml" xmlns:wp14="http://schemas.microsoft.com/office/word/2010/wordprocessingDrawing" xmlns:wp="http://schemas.openxmlformats.org/drawingml/2006/wordprocessingDrawing" xmlns:w10="urn:schemas-microsoft-com:office:word" xmlns:w="http://schemas.openxmlformats.org/wordprocessingml/2006/main" xmlns:w14="http://schemas.microsoft.com/office/word/2010/wordml" xmlns:w15="http://schemas.microsoft.com/office/word/2012/wordml" xmlns:w16se="http://schemas.microsoft.com/office/word/2015/wordml/symex" xmlns:wpg="http://schemas.microsoft.com/office/word/2010/wordprocessingGroup" xmlns:wpi="http://schemas.microsoft.com/office/word/2010/wordprocessingInk" xmlns:wne="http://schemas.microsoft.com/office/word/2006/wordml" xmlns:wps="http://schemas.microsoft.com/office/word/2010/wordprocessingShape" mc:Ignorable="w14 w15 w16se wp14">
   <w:abstractNum w:abstractNumId="0" w15:restartNumberingAfterBreak="0">
+    <w:nsid w:val="347D51EF"/>
+    <w:multiLevelType w:val="hybridMultilevel"/>
+    <w:tmpl w:val="22DEECB4"/>
+    <w:lvl w:ilvl="0" w:tplc="0C0A0001">
+      <w:start w:val="1"/>
+      <w:numFmt w:val="bullet"/>
+      <w:lvlText w:val=""/>
+      <w:lvlJc w:val="left"/>
+      <w:pPr>
+        <w:ind w:left="1428" w:hanging="360"/>
+      </w:pPr>
+      <w:rPr>
+        <w:rFonts w:ascii="Symbol" w:hAnsi="Symbol" w:hint="default"/>
+      </w:rPr>
+    </w:lvl>
+    <w:lvl w:ilvl="1" w:tplc="0C0A0003" w:tentative="1">
+      <w:start w:val="1"/>
+      <w:numFmt w:val="bullet"/>
+      <w:lvlText w:val="o"/>
+      <w:lvlJc w:val="left"/>
+      <w:pPr>
+        <w:ind w:left="2148" w:hanging="360"/>
+      </w:pPr>
+      <w:rPr>
+        <w:rFonts w:ascii="Courier New" w:hAnsi="Courier New" w:cs="Courier New" w:hint="default"/>
+      </w:rPr>
+    </w:lvl>
+    <w:lvl w:ilvl="2" w:tplc="0C0A0005" w:tentative="1">
+      <w:start w:val="1"/>
+      <w:numFmt w:val="bullet"/>
+      <w:lvlText w:val=""/>
+      <w:lvlJc w:val="left"/>
+      <w:pPr>
+        <w:ind w:left="2868" w:hanging="360"/>
+      </w:pPr>
+      <w:rPr>
+        <w:rFonts w:ascii="Wingdings" w:hAnsi="Wingdings" w:hint="default"/>
+      </w:rPr>
+    </w:lvl>
+    <w:lvl w:ilvl="3" w:tplc="0C0A0001" w:tentative="1">
+      <w:start w:val="1"/>
+      <w:numFmt w:val="bullet"/>
+      <w:lvlText w:val=""/>
+      <w:lvlJc w:val="left"/>
+      <w:pPr>
+        <w:ind w:left="3588" w:hanging="360"/>
+      </w:pPr>
+      <w:rPr>
+        <w:rFonts w:ascii="Symbol" w:hAnsi="Symbol" w:hint="default"/>
+      </w:rPr>
+    </w:lvl>
+    <w:lvl w:ilvl="4" w:tplc="0C0A0003" w:tentative="1">
+      <w:start w:val="1"/>
+      <w:numFmt w:val="bullet"/>
+      <w:lvlText w:val="o"/>
+      <w:lvlJc w:val="left"/>
+      <w:pPr>
+        <w:ind w:left="4308" w:hanging="360"/>
+      </w:pPr>
+      <w:rPr>
+        <w:rFonts w:ascii="Courier New" w:hAnsi="Courier New" w:cs="Courier New" w:hint="default"/>
+      </w:rPr>
+    </w:lvl>
+    <w:lvl w:ilvl="5" w:tplc="0C0A0005" w:tentative="1">
+      <w:start w:val="1"/>
+      <w:numFmt w:val="bullet"/>
+      <w:lvlText w:val=""/>
+      <w:lvlJc w:val="left"/>
+      <w:pPr>
+        <w:ind w:left="5028" w:hanging="360"/>
+      </w:pPr>
+      <w:rPr>
+        <w:rFonts w:ascii="Wingdings" w:hAnsi="Wingdings" w:hint="default"/>
+      </w:rPr>
+    </w:lvl>
+    <w:lvl w:ilvl="6" w:tplc="0C0A0001" w:tentative="1">
+      <w:start w:val="1"/>
+      <w:numFmt w:val="bullet"/>
+      <w:lvlText w:val=""/>
+      <w:lvlJc w:val="left"/>
+      <w:pPr>
+        <w:ind w:left="5748" w:hanging="360"/>
+      </w:pPr>
+      <w:rPr>
+        <w:rFonts w:ascii="Symbol" w:hAnsi="Symbol" w:hint="default"/>
+      </w:rPr>
+    </w:lvl>
+    <w:lvl w:ilvl="7" w:tplc="0C0A0003" w:tentative="1">
+      <w:start w:val="1"/>
+      <w:numFmt w:val="bullet"/>
+      <w:lvlText w:val="o"/>
+      <w:lvlJc w:val="left"/>
+      <w:pPr>
+        <w:ind w:left="6468" w:hanging="360"/>
+      </w:pPr>
+      <w:rPr>
+        <w:rFonts w:ascii="Courier New" w:hAnsi="Courier New" w:cs="Courier New" w:hint="default"/>
+      </w:rPr>
+    </w:lvl>
+    <w:lvl w:ilvl="8" w:tplc="0C0A0005" w:tentative="1">
+      <w:start w:val="1"/>
+      <w:numFmt w:val="bullet"/>
+      <w:lvlText w:val=""/>
+      <w:lvlJc w:val="left"/>
+      <w:pPr>
+        <w:ind w:left="7188" w:hanging="360"/>
+      </w:pPr>
+      <w:rPr>
+        <w:rFonts w:ascii="Wingdings" w:hAnsi="Wingdings" w:hint="default"/>
+      </w:rPr>
+    </w:lvl>
+  </w:abstractNum>
+  <w:abstractNum w:abstractNumId="1" w15:restartNumberingAfterBreak="0">
+    <w:nsid w:val="55D76CB2"/>
+    <w:multiLevelType w:val="hybridMultilevel"/>
+    <w:tmpl w:val="8056E31E"/>
+    <w:lvl w:ilvl="0" w:tplc="0C0A0001">
+      <w:start w:val="1"/>
+      <w:numFmt w:val="bullet"/>
+      <w:lvlText w:val=""/>
+      <w:lvlJc w:val="left"/>
+      <w:pPr>
+        <w:ind w:left="720" w:hanging="360"/>
+      </w:pPr>
+      <w:rPr>
+        <w:rFonts w:ascii="Symbol" w:hAnsi="Symbol" w:hint="default"/>
+      </w:rPr>
+    </w:lvl>
+    <w:lvl w:ilvl="1" w:tplc="0C0A0003" w:tentative="1">
+      <w:start w:val="1"/>
+      <w:numFmt w:val="bullet"/>
+      <w:lvlText w:val="o"/>
+      <w:lvlJc w:val="left"/>
+      <w:pPr>
+        <w:ind w:left="1440" w:hanging="360"/>
+      </w:pPr>
+      <w:rPr>
+        <w:rFonts w:ascii="Courier New" w:hAnsi="Courier New" w:cs="Courier New" w:hint="default"/>
+      </w:rPr>
+    </w:lvl>
+    <w:lvl w:ilvl="2" w:tplc="0C0A0005" w:tentative="1">
+      <w:start w:val="1"/>
+      <w:numFmt w:val="bullet"/>
+      <w:lvlText w:val=""/>
+      <w:lvlJc w:val="left"/>
+      <w:pPr>
+        <w:ind w:left="2160" w:hanging="360"/>
+      </w:pPr>
+      <w:rPr>
+        <w:rFonts w:ascii="Wingdings" w:hAnsi="Wingdings" w:hint="default"/>
+      </w:rPr>
+    </w:lvl>
+    <w:lvl w:ilvl="3" w:tplc="0C0A0001" w:tentative="1">
+      <w:start w:val="1"/>
+      <w:numFmt w:val="bullet"/>
+      <w:lvlText w:val=""/>
+      <w:lvlJc w:val="left"/>
+      <w:pPr>
+        <w:ind w:left="2880" w:hanging="360"/>
+      </w:pPr>
+      <w:rPr>
+        <w:rFonts w:ascii="Symbol" w:hAnsi="Symbol" w:hint="default"/>
+      </w:rPr>
+    </w:lvl>
+    <w:lvl w:ilvl="4" w:tplc="0C0A0003" w:tentative="1">
+      <w:start w:val="1"/>
+      <w:numFmt w:val="bullet"/>
+      <w:lvlText w:val="o"/>
+      <w:lvlJc w:val="left"/>
+      <w:pPr>
+        <w:ind w:left="3600" w:hanging="360"/>
+      </w:pPr>
+      <w:rPr>
+        <w:rFonts w:ascii="Courier New" w:hAnsi="Courier New" w:cs="Courier New" w:hint="default"/>
+      </w:rPr>
+    </w:lvl>
+    <w:lvl w:ilvl="5" w:tplc="0C0A0005" w:tentative="1">
+      <w:start w:val="1"/>
+      <w:numFmt w:val="bullet"/>
+      <w:lvlText w:val=""/>
+      <w:lvlJc w:val="left"/>
+      <w:pPr>
+        <w:ind w:left="4320" w:hanging="360"/>
+      </w:pPr>
+      <w:rPr>
+        <w:rFonts w:ascii="Wingdings" w:hAnsi="Wingdings" w:hint="default"/>
+      </w:rPr>
+    </w:lvl>
+    <w:lvl w:ilvl="6" w:tplc="0C0A0001" w:tentative="1">
+      <w:start w:val="1"/>
+      <w:numFmt w:val="bullet"/>
+      <w:lvlText w:val=""/>
+      <w:lvlJc w:val="left"/>
+      <w:pPr>
+        <w:ind w:left="5040" w:hanging="360"/>
+      </w:pPr>
+      <w:rPr>
+        <w:rFonts w:ascii="Symbol" w:hAnsi="Symbol" w:hint="default"/>
+      </w:rPr>
+    </w:lvl>
+    <w:lvl w:ilvl="7" w:tplc="0C0A0003" w:tentative="1">
+      <w:start w:val="1"/>
+      <w:numFmt w:val="bullet"/>
+      <w:lvlText w:val="o"/>
+      <w:lvlJc w:val="left"/>
+      <w:pPr>
+        <w:ind w:left="5760" w:hanging="360"/>
+      </w:pPr>
+      <w:rPr>
+        <w:rFonts w:ascii="Courier New" w:hAnsi="Courier New" w:cs="Courier New" w:hint="default"/>
+      </w:rPr>
+    </w:lvl>
+    <w:lvl w:ilvl="8" w:tplc="0C0A0005" w:tentative="1">
+      <w:start w:val="1"/>
+      <w:numFmt w:val="bullet"/>
+      <w:lvlText w:val=""/>
+      <w:lvlJc w:val="left"/>
+      <w:pPr>
+        <w:ind w:left="6480" w:hanging="360"/>
+      </w:pPr>
+      <w:rPr>
+        <w:rFonts w:ascii="Wingdings" w:hAnsi="Wingdings" w:hint="default"/>
+      </w:rPr>
+    </w:lvl>
+  </w:abstractNum>
+  <w:abstractNum w:abstractNumId="2" w15:restartNumberingAfterBreak="0">
     <w:nsid w:val="65A11DEB"/>
     <w:multiLevelType w:val="hybridMultilevel"/>
     <w:tmpl w:val="F5A418CE"/>
@@ -202,7 +1007,7 @@
         <w:rFonts w:ascii="Courier New" w:hAnsi="Courier New" w:cs="Courier New" w:hint="default"/>
       </w:rPr>
     </w:lvl>
-    <w:lvl w:ilvl="2" w:tplc="0C0A0005" w:tentative="1">
+    <w:lvl w:ilvl="2" w:tplc="0C0A0005">
       <w:start w:val="1"/>
       <w:numFmt w:val="bullet"/>
       <w:lvlText w:val=""/>
@@ -214,7 +1019,7 @@
         <w:rFonts w:ascii="Wingdings" w:hAnsi="Wingdings" w:hint="default"/>
       </w:rPr>
     </w:lvl>
-    <w:lvl w:ilvl="3" w:tplc="0C0A0001" w:tentative="1">
+    <w:lvl w:ilvl="3" w:tplc="0C0A0001">
       <w:start w:val="1"/>
       <w:numFmt w:val="bullet"/>
       <w:lvlText w:val=""/>
@@ -288,7 +1093,13 @@
     </w:lvl>
   </w:abstractNum>
   <w:num w:numId="1">
+    <w:abstractNumId w:val="2"/>
+  </w:num>
+  <w:num w:numId="2">
     <w:abstractNumId w:val="0"/>
+  </w:num>
+  <w:num w:numId="3">
+    <w:abstractNumId w:val="1"/>
   </w:num>
 </w:numbering>
 </file>

</xml_diff>